<commit_message>
Hoan then phan load file son
</commit_message>
<xml_diff>
--- a/Document/Report.docx
+++ b/Document/Report.docx
@@ -23,6 +23,20 @@
         </w:rPr>
         <w:tab/>
       </w:r>
+    </w:p>
+    <w:p>
+      <w:pPr>
+        <w:tabs>
+          <w:tab w:val="center" w:pos="4680"/>
+        </w:tabs>
+        <w:jc w:val="center"/>
+        <w:rPr>
+          <w:rFonts w:ascii="Segoe UI" w:hAnsi="Segoe UI" w:cs="Segoe UI"/>
+          <w:b/>
+          <w:color w:val="FF0000"/>
+          <w:sz w:val="36"/>
+        </w:rPr>
+      </w:pPr>
       <w:r>
         <w:rPr>
           <w:rFonts w:ascii="Segoe UI" w:hAnsi="Segoe UI" w:cs="Segoe UI"/>
@@ -247,7 +261,7 @@
                     <pic:cNvPicPr/>
                   </pic:nvPicPr>
                   <pic:blipFill>
-                    <a:blip r:embed="rId6" cstate="print">
+                    <a:blip r:embed="rId8" cstate="print">
                       <a:extLst>
                         <a:ext uri="{28A0092B-C50C-407E-A947-70E740481C1C}">
                           <a14:useLocalDpi xmlns:a14="http://schemas.microsoft.com/office/drawing/2010/main" val="0"/>
@@ -291,6 +305,48 @@
     </w:p>
     <w:p>
       <w:pPr>
+        <w:tabs>
+          <w:tab w:val="left" w:pos="2925"/>
+        </w:tabs>
+      </w:pPr>
+    </w:p>
+    <w:p>
+      <w:pPr>
+        <w:tabs>
+          <w:tab w:val="left" w:pos="2925"/>
+        </w:tabs>
+      </w:pPr>
+    </w:p>
+    <w:p>
+      <w:pPr>
+        <w:tabs>
+          <w:tab w:val="left" w:pos="2925"/>
+        </w:tabs>
+      </w:pPr>
+    </w:p>
+    <w:p>
+      <w:pPr>
+        <w:tabs>
+          <w:tab w:val="left" w:pos="2925"/>
+        </w:tabs>
+      </w:pPr>
+    </w:p>
+    <w:p>
+      <w:pPr>
+        <w:tabs>
+          <w:tab w:val="left" w:pos="2925"/>
+        </w:tabs>
+      </w:pPr>
+    </w:p>
+    <w:p>
+      <w:pPr>
+        <w:tabs>
+          <w:tab w:val="left" w:pos="2925"/>
+        </w:tabs>
+      </w:pPr>
+    </w:p>
+    <w:p>
+      <w:pPr>
         <w:pStyle w:val="ListParagraph"/>
         <w:numPr>
           <w:ilvl w:val="0"/>
@@ -301,6 +357,7 @@
         </w:tabs>
       </w:pPr>
       <w:r>
+        <w:lastRenderedPageBreak/>
         <w:t>Phần Summary:</w:t>
       </w:r>
     </w:p>
@@ -316,7 +373,6 @@
         <w:rPr>
           <w:noProof/>
         </w:rPr>
-        <w:lastRenderedPageBreak/>
         <w:drawing>
           <wp:inline distT="0" distB="0" distL="0" distR="0" wp14:anchorId="0FF56355" wp14:editId="683EFB32">
             <wp:extent cx="5943600" cy="2538730"/>
@@ -333,7 +389,7 @@
                     <pic:cNvPicPr/>
                   </pic:nvPicPr>
                   <pic:blipFill>
-                    <a:blip r:embed="rId7">
+                    <a:blip r:embed="rId9">
                       <a:extLst>
                         <a:ext uri="{28A0092B-C50C-407E-A947-70E740481C1C}">
                           <a14:useLocalDpi xmlns:a14="http://schemas.microsoft.com/office/drawing/2010/main" val="0"/>
@@ -404,7 +460,7 @@
                     <pic:cNvPicPr/>
                   </pic:nvPicPr>
                   <pic:blipFill>
-                    <a:blip r:embed="rId8">
+                    <a:blip r:embed="rId10">
                       <a:extLst>
                         <a:ext uri="{28A0092B-C50C-407E-A947-70E740481C1C}">
                           <a14:useLocalDpi xmlns:a14="http://schemas.microsoft.com/office/drawing/2010/main" val="0"/>
@@ -434,6 +490,66 @@
     <w:p>
       <w:pPr>
         <w:pStyle w:val="ListParagraph"/>
+        <w:tabs>
+          <w:tab w:val="left" w:pos="2925"/>
+        </w:tabs>
+        <w:ind w:left="0"/>
+        <w:jc w:val="center"/>
+      </w:pPr>
+    </w:p>
+    <w:p>
+      <w:pPr>
+        <w:pStyle w:val="ListParagraph"/>
+        <w:tabs>
+          <w:tab w:val="left" w:pos="2925"/>
+        </w:tabs>
+        <w:ind w:left="0"/>
+        <w:jc w:val="center"/>
+      </w:pPr>
+    </w:p>
+    <w:p>
+      <w:pPr>
+        <w:pStyle w:val="ListParagraph"/>
+        <w:tabs>
+          <w:tab w:val="left" w:pos="2925"/>
+        </w:tabs>
+        <w:ind w:left="0"/>
+        <w:jc w:val="center"/>
+      </w:pPr>
+    </w:p>
+    <w:p>
+      <w:pPr>
+        <w:pStyle w:val="ListParagraph"/>
+        <w:tabs>
+          <w:tab w:val="left" w:pos="2925"/>
+        </w:tabs>
+        <w:ind w:left="0"/>
+        <w:jc w:val="center"/>
+      </w:pPr>
+    </w:p>
+    <w:p>
+      <w:pPr>
+        <w:pStyle w:val="ListParagraph"/>
+        <w:tabs>
+          <w:tab w:val="left" w:pos="2925"/>
+        </w:tabs>
+        <w:ind w:left="0"/>
+        <w:jc w:val="center"/>
+      </w:pPr>
+    </w:p>
+    <w:p>
+      <w:pPr>
+        <w:pStyle w:val="ListParagraph"/>
+        <w:tabs>
+          <w:tab w:val="left" w:pos="2925"/>
+        </w:tabs>
+        <w:ind w:left="0"/>
+        <w:jc w:val="center"/>
+      </w:pPr>
+    </w:p>
+    <w:p>
+      <w:pPr>
+        <w:pStyle w:val="ListParagraph"/>
         <w:numPr>
           <w:ilvl w:val="0"/>
           <w:numId w:val="4"/>
@@ -443,6 +559,7 @@
         </w:tabs>
       </w:pPr>
       <w:r>
+        <w:lastRenderedPageBreak/>
         <w:t>Phần Skill:</w:t>
       </w:r>
     </w:p>
@@ -456,7 +573,6 @@
         <w:rPr>
           <w:noProof/>
         </w:rPr>
-        <w:lastRenderedPageBreak/>
         <w:drawing>
           <wp:inline distT="0" distB="0" distL="0" distR="0" wp14:anchorId="1F0CE1A9" wp14:editId="41150C89">
             <wp:extent cx="5943600" cy="3415030"/>
@@ -473,7 +589,7 @@
                     <pic:cNvPicPr/>
                   </pic:nvPicPr>
                   <pic:blipFill>
-                    <a:blip r:embed="rId9">
+                    <a:blip r:embed="rId11">
                       <a:extLst>
                         <a:ext uri="{28A0092B-C50C-407E-A947-70E740481C1C}">
                           <a14:useLocalDpi xmlns:a14="http://schemas.microsoft.com/office/drawing/2010/main" val="0"/>
@@ -541,7 +657,7 @@
                     <pic:cNvPicPr/>
                   </pic:nvPicPr>
                   <pic:blipFill>
-                    <a:blip r:embed="rId10">
+                    <a:blip r:embed="rId12">
                       <a:extLst>
                         <a:ext uri="{28A0092B-C50C-407E-A947-70E740481C1C}">
                           <a14:useLocalDpi xmlns:a14="http://schemas.microsoft.com/office/drawing/2010/main" val="0"/>
@@ -570,6 +686,69 @@
     </w:p>
     <w:p>
       <w:pPr>
+        <w:tabs>
+          <w:tab w:val="left" w:pos="2925"/>
+        </w:tabs>
+      </w:pPr>
+    </w:p>
+    <w:p>
+      <w:pPr>
+        <w:tabs>
+          <w:tab w:val="left" w:pos="2925"/>
+        </w:tabs>
+      </w:pPr>
+    </w:p>
+    <w:p>
+      <w:pPr>
+        <w:tabs>
+          <w:tab w:val="left" w:pos="2925"/>
+        </w:tabs>
+      </w:pPr>
+    </w:p>
+    <w:p>
+      <w:pPr>
+        <w:tabs>
+          <w:tab w:val="left" w:pos="2925"/>
+        </w:tabs>
+      </w:pPr>
+    </w:p>
+    <w:p>
+      <w:pPr>
+        <w:tabs>
+          <w:tab w:val="left" w:pos="2925"/>
+        </w:tabs>
+      </w:pPr>
+    </w:p>
+    <w:p>
+      <w:pPr>
+        <w:tabs>
+          <w:tab w:val="left" w:pos="2925"/>
+        </w:tabs>
+      </w:pPr>
+    </w:p>
+    <w:p>
+      <w:pPr>
+        <w:tabs>
+          <w:tab w:val="left" w:pos="2925"/>
+        </w:tabs>
+      </w:pPr>
+    </w:p>
+    <w:p>
+      <w:pPr>
+        <w:tabs>
+          <w:tab w:val="left" w:pos="2925"/>
+        </w:tabs>
+      </w:pPr>
+    </w:p>
+    <w:p>
+      <w:pPr>
+        <w:tabs>
+          <w:tab w:val="left" w:pos="2925"/>
+        </w:tabs>
+      </w:pPr>
+    </w:p>
+    <w:p>
+      <w:pPr>
         <w:pStyle w:val="ListParagraph"/>
         <w:numPr>
           <w:ilvl w:val="0"/>
@@ -580,6 +759,7 @@
         </w:tabs>
       </w:pPr>
       <w:r>
+        <w:lastRenderedPageBreak/>
         <w:t>Phần Projects:</w:t>
       </w:r>
     </w:p>
@@ -609,7 +789,7 @@
                     <pic:cNvPicPr/>
                   </pic:nvPicPr>
                   <pic:blipFill>
-                    <a:blip r:embed="rId11">
+                    <a:blip r:embed="rId13">
                       <a:extLst>
                         <a:ext uri="{28A0092B-C50C-407E-A947-70E740481C1C}">
                           <a14:useLocalDpi xmlns:a14="http://schemas.microsoft.com/office/drawing/2010/main" val="0"/>
@@ -648,23 +828,89 @@
         </w:tabs>
       </w:pPr>
       <w:r>
-        <w:lastRenderedPageBreak/>
         <w:t>Danh sách các commit được up lên git:</w:t>
       </w:r>
     </w:p>
     <w:p>
       <w:pPr>
-        <w:pStyle w:val="ListParagraph"/>
-        <w:numPr>
-          <w:ilvl w:val="0"/>
-          <w:numId w:val="4"/>
-        </w:numPr>
-        <w:tabs>
-          <w:tab w:val="left" w:pos="2925"/>
-        </w:tabs>
-      </w:pPr>
-      <w:bookmarkStart w:id="0" w:name="_GoBack"/>
-      <w:bookmarkEnd w:id="0"/>
+        <w:tabs>
+          <w:tab w:val="left" w:pos="2925"/>
+        </w:tabs>
+      </w:pPr>
+      <w:r>
+        <w:rPr>
+          <w:noProof/>
+        </w:rPr>
+        <w:drawing>
+          <wp:inline distT="0" distB="0" distL="0" distR="0" wp14:anchorId="638045F2" wp14:editId="4AB0007C">
+            <wp:extent cx="5943600" cy="3714750"/>
+            <wp:effectExtent l="0" t="0" r="0" b="0"/>
+            <wp:docPr id="8" name="Picture 8"/>
+            <wp:cNvGraphicFramePr>
+              <a:graphicFrameLocks xmlns:a="http://schemas.openxmlformats.org/drawingml/2006/main" noChangeAspect="1"/>
+            </wp:cNvGraphicFramePr>
+            <a:graphic xmlns:a="http://schemas.openxmlformats.org/drawingml/2006/main">
+              <a:graphicData uri="http://schemas.openxmlformats.org/drawingml/2006/picture">
+                <pic:pic xmlns:pic="http://schemas.openxmlformats.org/drawingml/2006/picture">
+                  <pic:nvPicPr>
+                    <pic:cNvPr id="8" name="Screen Shot 2016-04-27 at 8.49.08 PM.png"/>
+                    <pic:cNvPicPr/>
+                  </pic:nvPicPr>
+                  <pic:blipFill>
+                    <a:blip r:embed="rId14" cstate="print">
+                      <a:extLst>
+                        <a:ext uri="{28A0092B-C50C-407E-A947-70E740481C1C}">
+                          <a14:useLocalDpi xmlns:a14="http://schemas.microsoft.com/office/drawing/2010/main" val="0"/>
+                        </a:ext>
+                      </a:extLst>
+                    </a:blip>
+                    <a:stretch>
+                      <a:fillRect/>
+                    </a:stretch>
+                  </pic:blipFill>
+                  <pic:spPr>
+                    <a:xfrm>
+                      <a:off x="0" y="0"/>
+                      <a:ext cx="5943600" cy="3714750"/>
+                    </a:xfrm>
+                    <a:prstGeom prst="rect">
+                      <a:avLst/>
+                    </a:prstGeom>
+                  </pic:spPr>
+                </pic:pic>
+              </a:graphicData>
+            </a:graphic>
+          </wp:inline>
+        </w:drawing>
+      </w:r>
+    </w:p>
+    <w:p>
+      <w:pPr>
+        <w:tabs>
+          <w:tab w:val="left" w:pos="2925"/>
+        </w:tabs>
+      </w:pPr>
+    </w:p>
+    <w:p>
+      <w:pPr>
+        <w:tabs>
+          <w:tab w:val="left" w:pos="2925"/>
+        </w:tabs>
+      </w:pPr>
+    </w:p>
+    <w:p>
+      <w:pPr>
+        <w:tabs>
+          <w:tab w:val="left" w:pos="2925"/>
+        </w:tabs>
+      </w:pPr>
+    </w:p>
+    <w:p>
+      <w:pPr>
+        <w:tabs>
+          <w:tab w:val="left" w:pos="2925"/>
+        </w:tabs>
+      </w:pPr>
     </w:p>
     <w:p>
       <w:pPr>
@@ -690,6 +936,7 @@
           <w:sz w:val="28"/>
           <w:szCs w:val="28"/>
         </w:rPr>
+        <w:lastRenderedPageBreak/>
         <w:t>Các chức năng đã làm được</w:t>
       </w:r>
     </w:p>
@@ -1264,6 +1511,21 @@
           <w:szCs w:val="28"/>
         </w:rPr>
       </w:pPr>
+      <w:bookmarkStart w:id="0" w:name="_GoBack"/>
+      <w:bookmarkEnd w:id="0"/>
+    </w:p>
+    <w:p>
+      <w:pPr>
+        <w:pStyle w:val="ListParagraph"/>
+        <w:ind w:left="0"/>
+        <w:rPr>
+          <w:rFonts w:ascii="Segoe UI" w:hAnsi="Segoe UI" w:cs="Segoe UI"/>
+          <w:b/>
+          <w:color w:val="000000" w:themeColor="text1"/>
+          <w:sz w:val="28"/>
+          <w:szCs w:val="28"/>
+        </w:rPr>
+      </w:pPr>
     </w:p>
     <w:p>
       <w:pPr>
@@ -1893,6 +2155,8 @@
       </w:pPr>
     </w:p>
     <w:sectPr>
+      <w:headerReference w:type="default" r:id="rId15"/>
+      <w:footerReference w:type="default" r:id="rId16"/>
       <w:pgSz w:w="12240" w:h="15840"/>
       <w:pgMar w:top="1350" w:right="1440" w:bottom="1350" w:left="1440" w:header="720" w:footer="720" w:gutter="0"/>
       <w:cols w:space="720"/>
@@ -1900,6 +2164,141 @@
     </w:sectPr>
   </w:body>
 </w:document>
+</file>
+
+<file path=word/endnotes.xml><?xml version="1.0" encoding="utf-8"?>
+<w:endnotes xmlns:wpc="http://schemas.microsoft.com/office/word/2010/wordprocessingCanvas" xmlns:mo="http://schemas.microsoft.com/office/mac/office/2008/main" xmlns:mc="http://schemas.openxmlformats.org/markup-compatibility/2006" xmlns:mv="urn:schemas-microsoft-com:mac:vml" xmlns:o="urn:schemas-microsoft-com:office:office" xmlns:r="http://schemas.openxmlformats.org/officeDocument/2006/relationships" xmlns:m="http://schemas.openxmlformats.org/officeDocument/2006/math" xmlns:v="urn:schemas-microsoft-com:vml" xmlns:wp14="http://schemas.microsoft.com/office/word/2010/wordprocessingDrawing" xmlns:wp="http://schemas.openxmlformats.org/drawingml/2006/wordprocessingDrawing" xmlns:w10="urn:schemas-microsoft-com:office:word" xmlns:w="http://schemas.openxmlformats.org/wordprocessingml/2006/main" xmlns:w14="http://schemas.microsoft.com/office/word/2010/wordml" xmlns:w15="http://schemas.microsoft.com/office/word/2012/wordml" xmlns:wpg="http://schemas.microsoft.com/office/word/2010/wordprocessingGroup" xmlns:wpi="http://schemas.microsoft.com/office/word/2010/wordprocessingInk" xmlns:wne="http://schemas.microsoft.com/office/word/2006/wordml" xmlns:wps="http://schemas.microsoft.com/office/word/2010/wordprocessingShape" mc:Ignorable="w14 w15 wp14">
+  <w:endnote w:type="separator" w:id="-1">
+    <w:p>
+      <w:pPr>
+        <w:spacing w:after="0" w:line="240" w:lineRule="auto"/>
+      </w:pPr>
+      <w:r>
+        <w:separator/>
+      </w:r>
+    </w:p>
+  </w:endnote>
+  <w:endnote w:type="continuationSeparator" w:id="0">
+    <w:p>
+      <w:pPr>
+        <w:spacing w:after="0" w:line="240" w:lineRule="auto"/>
+      </w:pPr>
+      <w:r>
+        <w:continuationSeparator/>
+      </w:r>
+    </w:p>
+  </w:endnote>
+</w:endnotes>
+</file>
+
+<file path=word/footer1.xml><?xml version="1.0" encoding="utf-8"?>
+<w:ftr xmlns:wpc="http://schemas.microsoft.com/office/word/2010/wordprocessingCanvas" xmlns:mo="http://schemas.microsoft.com/office/mac/office/2008/main" xmlns:mc="http://schemas.openxmlformats.org/markup-compatibility/2006" xmlns:mv="urn:schemas-microsoft-com:mac:vml" xmlns:o="urn:schemas-microsoft-com:office:office" xmlns:r="http://schemas.openxmlformats.org/officeDocument/2006/relationships" xmlns:m="http://schemas.openxmlformats.org/officeDocument/2006/math" xmlns:v="urn:schemas-microsoft-com:vml" xmlns:wp14="http://schemas.microsoft.com/office/word/2010/wordprocessingDrawing" xmlns:wp="http://schemas.openxmlformats.org/drawingml/2006/wordprocessingDrawing" xmlns:w10="urn:schemas-microsoft-com:office:word" xmlns:w="http://schemas.openxmlformats.org/wordprocessingml/2006/main" xmlns:w14="http://schemas.microsoft.com/office/word/2010/wordml" xmlns:w15="http://schemas.microsoft.com/office/word/2012/wordml" xmlns:wpg="http://schemas.microsoft.com/office/word/2010/wordprocessingGroup" xmlns:wpi="http://schemas.microsoft.com/office/word/2010/wordprocessingInk" xmlns:wne="http://schemas.microsoft.com/office/word/2006/wordml" xmlns:wps="http://schemas.microsoft.com/office/word/2010/wordprocessingShape" mc:Ignorable="w14 w15 wp14">
+  <w:p>
+    <w:pPr>
+      <w:pStyle w:val="Footer"/>
+      <w:tabs>
+        <w:tab w:val="clear" w:pos="4680"/>
+        <w:tab w:val="clear" w:pos="9360"/>
+      </w:tabs>
+      <w:jc w:val="center"/>
+      <w:rPr>
+        <w:caps/>
+        <w:noProof/>
+        <w:color w:val="000000" w:themeColor="text1"/>
+      </w:rPr>
+    </w:pPr>
+    <w:r>
+      <w:rPr>
+        <w:caps/>
+        <w:color w:val="000000" w:themeColor="text1"/>
+      </w:rPr>
+      <w:fldChar w:fldCharType="begin"/>
+    </w:r>
+    <w:r>
+      <w:rPr>
+        <w:caps/>
+        <w:color w:val="000000" w:themeColor="text1"/>
+      </w:rPr>
+      <w:instrText xml:space="preserve"> PAGE   \* MERGEFORMAT </w:instrText>
+    </w:r>
+    <w:r>
+      <w:rPr>
+        <w:caps/>
+        <w:color w:val="000000" w:themeColor="text1"/>
+      </w:rPr>
+      <w:fldChar w:fldCharType="separate"/>
+    </w:r>
+    <w:r>
+      <w:rPr>
+        <w:caps/>
+        <w:noProof/>
+        <w:color w:val="000000" w:themeColor="text1"/>
+      </w:rPr>
+      <w:t>5</w:t>
+    </w:r>
+    <w:r>
+      <w:rPr>
+        <w:caps/>
+        <w:noProof/>
+        <w:color w:val="000000" w:themeColor="text1"/>
+      </w:rPr>
+      <w:fldChar w:fldCharType="end"/>
+    </w:r>
+  </w:p>
+  <w:p>
+    <w:pPr>
+      <w:pStyle w:val="Footer"/>
+    </w:pPr>
+  </w:p>
+</w:ftr>
+</file>
+
+<file path=word/footnotes.xml><?xml version="1.0" encoding="utf-8"?>
+<w:footnotes xmlns:wpc="http://schemas.microsoft.com/office/word/2010/wordprocessingCanvas" xmlns:mo="http://schemas.microsoft.com/office/mac/office/2008/main" xmlns:mc="http://schemas.openxmlformats.org/markup-compatibility/2006" xmlns:mv="urn:schemas-microsoft-com:mac:vml" xmlns:o="urn:schemas-microsoft-com:office:office" xmlns:r="http://schemas.openxmlformats.org/officeDocument/2006/relationships" xmlns:m="http://schemas.openxmlformats.org/officeDocument/2006/math" xmlns:v="urn:schemas-microsoft-com:vml" xmlns:wp14="http://schemas.microsoft.com/office/word/2010/wordprocessingDrawing" xmlns:wp="http://schemas.openxmlformats.org/drawingml/2006/wordprocessingDrawing" xmlns:w10="urn:schemas-microsoft-com:office:word" xmlns:w="http://schemas.openxmlformats.org/wordprocessingml/2006/main" xmlns:w14="http://schemas.microsoft.com/office/word/2010/wordml" xmlns:w15="http://schemas.microsoft.com/office/word/2012/wordml" xmlns:wpg="http://schemas.microsoft.com/office/word/2010/wordprocessingGroup" xmlns:wpi="http://schemas.microsoft.com/office/word/2010/wordprocessingInk" xmlns:wne="http://schemas.microsoft.com/office/word/2006/wordml" xmlns:wps="http://schemas.microsoft.com/office/word/2010/wordprocessingShape" mc:Ignorable="w14 w15 wp14">
+  <w:footnote w:type="separator" w:id="-1">
+    <w:p>
+      <w:pPr>
+        <w:spacing w:after="0" w:line="240" w:lineRule="auto"/>
+      </w:pPr>
+      <w:r>
+        <w:separator/>
+      </w:r>
+    </w:p>
+  </w:footnote>
+  <w:footnote w:type="continuationSeparator" w:id="0">
+    <w:p>
+      <w:pPr>
+        <w:spacing w:after="0" w:line="240" w:lineRule="auto"/>
+      </w:pPr>
+      <w:r>
+        <w:continuationSeparator/>
+      </w:r>
+    </w:p>
+  </w:footnote>
+</w:footnotes>
+</file>
+
+<file path=word/header1.xml><?xml version="1.0" encoding="utf-8"?>
+<w:hdr xmlns:wpc="http://schemas.microsoft.com/office/word/2010/wordprocessingCanvas" xmlns:mo="http://schemas.microsoft.com/office/mac/office/2008/main" xmlns:mc="http://schemas.openxmlformats.org/markup-compatibility/2006" xmlns:mv="urn:schemas-microsoft-com:mac:vml" xmlns:o="urn:schemas-microsoft-com:office:office" xmlns:r="http://schemas.openxmlformats.org/officeDocument/2006/relationships" xmlns:m="http://schemas.openxmlformats.org/officeDocument/2006/math" xmlns:v="urn:schemas-microsoft-com:vml" xmlns:wp14="http://schemas.microsoft.com/office/word/2010/wordprocessingDrawing" xmlns:wp="http://schemas.openxmlformats.org/drawingml/2006/wordprocessingDrawing" xmlns:w10="urn:schemas-microsoft-com:office:word" xmlns:w="http://schemas.openxmlformats.org/wordprocessingml/2006/main" xmlns:w14="http://schemas.microsoft.com/office/word/2010/wordml" xmlns:w15="http://schemas.microsoft.com/office/word/2012/wordml" xmlns:wpg="http://schemas.microsoft.com/office/word/2010/wordprocessingGroup" xmlns:wpi="http://schemas.microsoft.com/office/word/2010/wordprocessingInk" xmlns:wne="http://schemas.microsoft.com/office/word/2006/wordml" xmlns:wps="http://schemas.microsoft.com/office/word/2010/wordprocessingShape" mc:Ignorable="w14 w15 wp14">
+  <w:p>
+    <w:pPr>
+      <w:pStyle w:val="Header"/>
+      <w:jc w:val="center"/>
+    </w:pPr>
+    <w:r>
+      <w:t>PHÁT TRIỂN ỨNG DỤNG WEB</w:t>
+    </w:r>
+  </w:p>
+  <w:p>
+    <w:pPr>
+      <w:pStyle w:val="Header"/>
+      <w:jc w:val="center"/>
+    </w:pPr>
+    <w:r>
+      <w:t>LỚP 1</w:t>
+    </w:r>
+  </w:p>
+</w:hdr>
 </file>
 
 <file path=word/numbering.xml><?xml version="1.0" encoding="utf-8"?>
@@ -2896,6 +3295,50 @@
       </w:tcPr>
     </w:tblStylePr>
   </w:style>
+  <w:style w:type="paragraph" w:styleId="Header">
+    <w:name w:val="header"/>
+    <w:basedOn w:val="Normal"/>
+    <w:link w:val="HeaderChar"/>
+    <w:uiPriority w:val="99"/>
+    <w:unhideWhenUsed/>
+    <w:rsid w:val="00E86ADA"/>
+    <w:pPr>
+      <w:tabs>
+        <w:tab w:val="center" w:pos="4680"/>
+        <w:tab w:val="right" w:pos="9360"/>
+      </w:tabs>
+      <w:spacing w:after="0" w:line="240" w:lineRule="auto"/>
+    </w:pPr>
+  </w:style>
+  <w:style w:type="character" w:customStyle="1" w:styleId="HeaderChar">
+    <w:name w:val="Header Char"/>
+    <w:basedOn w:val="DefaultParagraphFont"/>
+    <w:link w:val="Header"/>
+    <w:uiPriority w:val="99"/>
+    <w:rsid w:val="00E86ADA"/>
+  </w:style>
+  <w:style w:type="paragraph" w:styleId="Footer">
+    <w:name w:val="footer"/>
+    <w:basedOn w:val="Normal"/>
+    <w:link w:val="FooterChar"/>
+    <w:uiPriority w:val="99"/>
+    <w:unhideWhenUsed/>
+    <w:rsid w:val="00E86ADA"/>
+    <w:pPr>
+      <w:tabs>
+        <w:tab w:val="center" w:pos="4680"/>
+        <w:tab w:val="right" w:pos="9360"/>
+      </w:tabs>
+      <w:spacing w:after="0" w:line="240" w:lineRule="auto"/>
+    </w:pPr>
+  </w:style>
+  <w:style w:type="character" w:customStyle="1" w:styleId="FooterChar">
+    <w:name w:val="Footer Char"/>
+    <w:basedOn w:val="DefaultParagraphFont"/>
+    <w:link w:val="Footer"/>
+    <w:uiPriority w:val="99"/>
+    <w:rsid w:val="00E86ADA"/>
+  </w:style>
 </w:styles>
 </file>
 
@@ -3165,7 +3608,7 @@
 </file>
 
 <file path=customXml/itemProps1.xml><?xml version="1.0" encoding="utf-8"?>
-<ds:datastoreItem xmlns:ds="http://schemas.openxmlformats.org/officeDocument/2006/customXml" ds:itemID="{BB557C3E-AC89-784D-A286-9510D9B6E87C}">
+<ds:datastoreItem xmlns:ds="http://schemas.openxmlformats.org/officeDocument/2006/customXml" ds:itemID="{5226BE7A-B3B5-1F49-BFAF-E3BFAD133DDD}">
   <ds:schemaRefs>
     <ds:schemaRef ds:uri="http://schemas.openxmlformats.org/officeDocument/2006/bibliography"/>
   </ds:schemaRefs>

</xml_diff>

<commit_message>
Chỉnh sửa video demo. Hoàn thành đồ án giữa kì
</commit_message>
<xml_diff>
--- a/Document/Report.docx
+++ b/Document/Report.docx
@@ -217,9 +217,6 @@
                 </w:rPr>
                 <w:alias w:val="Company"/>
                 <w:id w:val="13406915"/>
-                <w:placeholder>
-                  <w:docPart w:val="7B25987C2FB01F40922F118666BEFDFC"/>
-                </w:placeholder>
                 <w:dataBinding w:prefixMappings="xmlns:ns0='http://schemas.openxmlformats.org/officeDocument/2006/extended-properties'" w:xpath="/ns0:Properties[1]/ns0:Company[1]" w:storeItemID="{6668398D-A668-4E3E-A5EB-62B293D839F1}"/>
                 <w:text/>
               </w:sdtPr>
@@ -325,9 +322,6 @@
                 </w:rPr>
                 <w:alias w:val="Subtitle"/>
                 <w:id w:val="13406923"/>
-                <w:placeholder>
-                  <w:docPart w:val="276E5F89217C114983DC8A71C9D41B2D"/>
-                </w:placeholder>
                 <w:dataBinding w:prefixMappings="xmlns:ns0='http://schemas.openxmlformats.org/package/2006/metadata/core-properties' xmlns:ns1='http://purl.org/dc/elements/1.1/'" w:xpath="/ns0:coreProperties[1]/ns1:subject[1]" w:storeItemID="{6C3C8BC8-F283-45AE-878A-BAB7291924A1}"/>
                 <w:text/>
               </w:sdtPr>
@@ -437,11 +431,10 @@
               <w:tab w:val="right" w:leader="dot" w:pos="9350"/>
             </w:tabs>
             <w:rPr>
-              <w:rFonts w:ascii="Segoe UI" w:eastAsiaTheme="minorEastAsia" w:hAnsi="Segoe UI" w:cs="Segoe UI"/>
+              <w:rFonts w:eastAsiaTheme="minorEastAsia"/>
               <w:noProof/>
-              <w:color w:val="2E74B5" w:themeColor="accent1" w:themeShade="BF"/>
-              <w:sz w:val="28"/>
-              <w:szCs w:val="28"/>
+              <w:sz w:val="24"/>
+              <w:szCs w:val="24"/>
             </w:rPr>
           </w:pPr>
           <w:r>
@@ -471,26 +464,22 @@
             </w:rPr>
             <w:fldChar w:fldCharType="separate"/>
           </w:r>
-          <w:hyperlink w:anchor="_Toc440229468" w:history="1">
+          <w:hyperlink w:anchor="_Toc450319590" w:history="1">
             <w:r>
               <w:rPr>
                 <w:rStyle w:val="Hyperlink"/>
                 <w:rFonts w:ascii="Segoe UI" w:hAnsi="Segoe UI" w:cs="Segoe UI"/>
                 <w:b/>
                 <w:noProof/>
-                <w:color w:val="2E74B5" w:themeColor="accent1" w:themeShade="BF"/>
-                <w:sz w:val="28"/>
-                <w:szCs w:val="28"/>
               </w:rPr>
               <w:t>1.</w:t>
             </w:r>
             <w:r>
               <w:rPr>
-                <w:rFonts w:ascii="Segoe UI" w:eastAsiaTheme="minorEastAsia" w:hAnsi="Segoe UI" w:cs="Segoe UI"/>
+                <w:rFonts w:eastAsiaTheme="minorEastAsia"/>
                 <w:noProof/>
-                <w:color w:val="2E74B5" w:themeColor="accent1" w:themeShade="BF"/>
-                <w:sz w:val="28"/>
-                <w:szCs w:val="28"/>
+                <w:sz w:val="24"/>
+                <w:szCs w:val="24"/>
               </w:rPr>
               <w:tab/>
             </w:r>
@@ -500,85 +489,54 @@
                 <w:rFonts w:ascii="Segoe UI" w:hAnsi="Segoe UI" w:cs="Segoe UI"/>
                 <w:b/>
                 <w:noProof/>
-                <w:color w:val="2E74B5" w:themeColor="accent1" w:themeShade="BF"/>
-                <w:sz w:val="28"/>
-                <w:szCs w:val="28"/>
               </w:rPr>
               <w:t>Hướng dẫn sử dụng chương trình</w:t>
             </w:r>
             <w:r>
               <w:rPr>
-                <w:rFonts w:ascii="Segoe UI" w:hAnsi="Segoe UI" w:cs="Segoe UI"/>
                 <w:noProof/>
                 <w:webHidden/>
-                <w:color w:val="2E74B5" w:themeColor="accent1" w:themeShade="BF"/>
-                <w:sz w:val="28"/>
-                <w:szCs w:val="28"/>
               </w:rPr>
               <w:tab/>
             </w:r>
             <w:r>
               <w:rPr>
-                <w:rFonts w:ascii="Segoe UI" w:hAnsi="Segoe UI" w:cs="Segoe UI"/>
                 <w:noProof/>
                 <w:webHidden/>
-                <w:color w:val="2E74B5" w:themeColor="accent1" w:themeShade="BF"/>
-                <w:sz w:val="28"/>
-                <w:szCs w:val="28"/>
               </w:rPr>
               <w:fldChar w:fldCharType="begin"/>
             </w:r>
             <w:r>
               <w:rPr>
-                <w:rFonts w:ascii="Segoe UI" w:hAnsi="Segoe UI" w:cs="Segoe UI"/>
                 <w:noProof/>
                 <w:webHidden/>
-                <w:color w:val="2E74B5" w:themeColor="accent1" w:themeShade="BF"/>
-                <w:sz w:val="28"/>
-                <w:szCs w:val="28"/>
-              </w:rPr>
-              <w:instrText xml:space="preserve"> PAGEREF _Toc440229468 \h </w:instrText>
-            </w:r>
-            <w:r>
-              <w:rPr>
-                <w:rFonts w:ascii="Segoe UI" w:hAnsi="Segoe UI" w:cs="Segoe UI"/>
+              </w:rPr>
+              <w:instrText xml:space="preserve"> PAGEREF _Toc450319590 \h </w:instrText>
+            </w:r>
+            <w:r>
+              <w:rPr>
                 <w:noProof/>
                 <w:webHidden/>
-                <w:color w:val="2E74B5" w:themeColor="accent1" w:themeShade="BF"/>
-                <w:sz w:val="28"/>
-                <w:szCs w:val="28"/>
-              </w:rPr>
-            </w:r>
-            <w:r>
-              <w:rPr>
-                <w:rFonts w:ascii="Segoe UI" w:hAnsi="Segoe UI" w:cs="Segoe UI"/>
+              </w:rPr>
+            </w:r>
+            <w:r>
+              <w:rPr>
                 <w:noProof/>
                 <w:webHidden/>
-                <w:color w:val="2E74B5" w:themeColor="accent1" w:themeShade="BF"/>
-                <w:sz w:val="28"/>
-                <w:szCs w:val="28"/>
               </w:rPr>
               <w:fldChar w:fldCharType="separate"/>
             </w:r>
             <w:r>
               <w:rPr>
-                <w:rFonts w:ascii="Segoe UI" w:hAnsi="Segoe UI" w:cs="Segoe UI"/>
                 <w:noProof/>
                 <w:webHidden/>
-                <w:color w:val="2E74B5" w:themeColor="accent1" w:themeShade="BF"/>
-                <w:sz w:val="28"/>
-                <w:szCs w:val="28"/>
               </w:rPr>
               <w:t>2</w:t>
             </w:r>
             <w:r>
               <w:rPr>
-                <w:rFonts w:ascii="Segoe UI" w:hAnsi="Segoe UI" w:cs="Segoe UI"/>
                 <w:noProof/>
                 <w:webHidden/>
-                <w:color w:val="2E74B5" w:themeColor="accent1" w:themeShade="BF"/>
-                <w:sz w:val="28"/>
-                <w:szCs w:val="28"/>
               </w:rPr>
               <w:fldChar w:fldCharType="end"/>
             </w:r>
@@ -592,33 +550,28 @@
               <w:tab w:val="right" w:leader="dot" w:pos="9350"/>
             </w:tabs>
             <w:rPr>
-              <w:rFonts w:ascii="Segoe UI" w:eastAsiaTheme="minorEastAsia" w:hAnsi="Segoe UI" w:cs="Segoe UI"/>
+              <w:rFonts w:eastAsiaTheme="minorEastAsia"/>
               <w:noProof/>
-              <w:color w:val="2E74B5" w:themeColor="accent1" w:themeShade="BF"/>
-              <w:sz w:val="28"/>
-              <w:szCs w:val="28"/>
+              <w:sz w:val="24"/>
+              <w:szCs w:val="24"/>
             </w:rPr>
           </w:pPr>
-          <w:hyperlink w:anchor="_Toc440229469" w:history="1">
+          <w:hyperlink w:anchor="_Toc450319591" w:history="1">
             <w:r>
               <w:rPr>
                 <w:rStyle w:val="Hyperlink"/>
                 <w:rFonts w:ascii="Segoe UI" w:hAnsi="Segoe UI" w:cs="Segoe UI"/>
                 <w:b/>
                 <w:noProof/>
-                <w:color w:val="2E74B5" w:themeColor="accent1" w:themeShade="BF"/>
-                <w:sz w:val="28"/>
-                <w:szCs w:val="28"/>
               </w:rPr>
               <w:t>2.</w:t>
             </w:r>
             <w:r>
               <w:rPr>
-                <w:rFonts w:ascii="Segoe UI" w:eastAsiaTheme="minorEastAsia" w:hAnsi="Segoe UI" w:cs="Segoe UI"/>
+                <w:rFonts w:eastAsiaTheme="minorEastAsia"/>
                 <w:noProof/>
-                <w:color w:val="2E74B5" w:themeColor="accent1" w:themeShade="BF"/>
-                <w:sz w:val="28"/>
-                <w:szCs w:val="28"/>
+                <w:sz w:val="24"/>
+                <w:szCs w:val="24"/>
               </w:rPr>
               <w:tab/>
             </w:r>
@@ -628,85 +581,54 @@
                 <w:rFonts w:ascii="Segoe UI" w:hAnsi="Segoe UI" w:cs="Segoe UI"/>
                 <w:b/>
                 <w:noProof/>
-                <w:color w:val="2E74B5" w:themeColor="accent1" w:themeShade="BF"/>
-                <w:sz w:val="28"/>
-                <w:szCs w:val="28"/>
-              </w:rPr>
-              <w:t>Các chức năng đã làm được</w:t>
-            </w:r>
-            <w:r>
-              <w:rPr>
-                <w:rFonts w:ascii="Segoe UI" w:hAnsi="Segoe UI" w:cs="Segoe UI"/>
+              </w:rPr>
+              <w:t>Dữ liệu trên git hub</w:t>
+            </w:r>
+            <w:r>
+              <w:rPr>
                 <w:noProof/>
                 <w:webHidden/>
-                <w:color w:val="2E74B5" w:themeColor="accent1" w:themeShade="BF"/>
-                <w:sz w:val="28"/>
-                <w:szCs w:val="28"/>
               </w:rPr>
               <w:tab/>
             </w:r>
             <w:r>
               <w:rPr>
-                <w:rFonts w:ascii="Segoe UI" w:hAnsi="Segoe UI" w:cs="Segoe UI"/>
                 <w:noProof/>
                 <w:webHidden/>
-                <w:color w:val="2E74B5" w:themeColor="accent1" w:themeShade="BF"/>
-                <w:sz w:val="28"/>
-                <w:szCs w:val="28"/>
               </w:rPr>
               <w:fldChar w:fldCharType="begin"/>
             </w:r>
             <w:r>
               <w:rPr>
-                <w:rFonts w:ascii="Segoe UI" w:hAnsi="Segoe UI" w:cs="Segoe UI"/>
                 <w:noProof/>
                 <w:webHidden/>
-                <w:color w:val="2E74B5" w:themeColor="accent1" w:themeShade="BF"/>
-                <w:sz w:val="28"/>
-                <w:szCs w:val="28"/>
-              </w:rPr>
-              <w:instrText xml:space="preserve"> PAGEREF _Toc440229469 \h </w:instrText>
-            </w:r>
-            <w:r>
-              <w:rPr>
-                <w:rFonts w:ascii="Segoe UI" w:hAnsi="Segoe UI" w:cs="Segoe UI"/>
+              </w:rPr>
+              <w:instrText xml:space="preserve"> PAGEREF _Toc450319591 \h </w:instrText>
+            </w:r>
+            <w:r>
+              <w:rPr>
                 <w:noProof/>
                 <w:webHidden/>
-                <w:color w:val="2E74B5" w:themeColor="accent1" w:themeShade="BF"/>
-                <w:sz w:val="28"/>
-                <w:szCs w:val="28"/>
-              </w:rPr>
-            </w:r>
-            <w:r>
-              <w:rPr>
-                <w:rFonts w:ascii="Segoe UI" w:hAnsi="Segoe UI" w:cs="Segoe UI"/>
+              </w:rPr>
+            </w:r>
+            <w:r>
+              <w:rPr>
                 <w:noProof/>
                 <w:webHidden/>
-                <w:color w:val="2E74B5" w:themeColor="accent1" w:themeShade="BF"/>
-                <w:sz w:val="28"/>
-                <w:szCs w:val="28"/>
               </w:rPr>
               <w:fldChar w:fldCharType="separate"/>
             </w:r>
             <w:r>
               <w:rPr>
-                <w:rFonts w:ascii="Segoe UI" w:hAnsi="Segoe UI" w:cs="Segoe UI"/>
                 <w:noProof/>
                 <w:webHidden/>
-                <w:color w:val="2E74B5" w:themeColor="accent1" w:themeShade="BF"/>
-                <w:sz w:val="28"/>
-                <w:szCs w:val="28"/>
-              </w:rPr>
-              <w:t>4</w:t>
-            </w:r>
-            <w:r>
-              <w:rPr>
-                <w:rFonts w:ascii="Segoe UI" w:hAnsi="Segoe UI" w:cs="Segoe UI"/>
+              </w:rPr>
+              <w:t>8</w:t>
+            </w:r>
+            <w:r>
+              <w:rPr>
                 <w:noProof/>
                 <w:webHidden/>
-                <w:color w:val="2E74B5" w:themeColor="accent1" w:themeShade="BF"/>
-                <w:sz w:val="28"/>
-                <w:szCs w:val="28"/>
               </w:rPr>
               <w:fldChar w:fldCharType="end"/>
             </w:r>
@@ -720,33 +642,28 @@
               <w:tab w:val="right" w:leader="dot" w:pos="9350"/>
             </w:tabs>
             <w:rPr>
-              <w:rFonts w:ascii="Segoe UI" w:eastAsiaTheme="minorEastAsia" w:hAnsi="Segoe UI" w:cs="Segoe UI"/>
+              <w:rFonts w:eastAsiaTheme="minorEastAsia"/>
               <w:noProof/>
-              <w:color w:val="2E74B5" w:themeColor="accent1" w:themeShade="BF"/>
-              <w:sz w:val="28"/>
-              <w:szCs w:val="28"/>
+              <w:sz w:val="24"/>
+              <w:szCs w:val="24"/>
             </w:rPr>
           </w:pPr>
-          <w:hyperlink w:anchor="_Toc440229470" w:history="1">
+          <w:hyperlink w:anchor="_Toc450319592" w:history="1">
             <w:r>
               <w:rPr>
                 <w:rStyle w:val="Hyperlink"/>
                 <w:rFonts w:ascii="Segoe UI" w:hAnsi="Segoe UI" w:cs="Segoe UI"/>
                 <w:b/>
                 <w:noProof/>
-                <w:color w:val="2E74B5" w:themeColor="accent1" w:themeShade="BF"/>
-                <w:sz w:val="28"/>
-                <w:szCs w:val="28"/>
               </w:rPr>
               <w:t>3.</w:t>
             </w:r>
             <w:r>
               <w:rPr>
-                <w:rFonts w:ascii="Segoe UI" w:eastAsiaTheme="minorEastAsia" w:hAnsi="Segoe UI" w:cs="Segoe UI"/>
+                <w:rFonts w:eastAsiaTheme="minorEastAsia"/>
                 <w:noProof/>
-                <w:color w:val="2E74B5" w:themeColor="accent1" w:themeShade="BF"/>
-                <w:sz w:val="28"/>
-                <w:szCs w:val="28"/>
+                <w:sz w:val="24"/>
+                <w:szCs w:val="24"/>
               </w:rPr>
               <w:tab/>
             </w:r>
@@ -756,85 +673,54 @@
                 <w:rFonts w:ascii="Segoe UI" w:hAnsi="Segoe UI" w:cs="Segoe UI"/>
                 <w:b/>
                 <w:noProof/>
-                <w:color w:val="2E74B5" w:themeColor="accent1" w:themeShade="BF"/>
-                <w:sz w:val="28"/>
-                <w:szCs w:val="28"/>
-              </w:rPr>
-              <w:t>Bảng điểm tự đánh giá</w:t>
-            </w:r>
-            <w:r>
-              <w:rPr>
-                <w:rFonts w:ascii="Segoe UI" w:hAnsi="Segoe UI" w:cs="Segoe UI"/>
+              </w:rPr>
+              <w:t>Video demo</w:t>
+            </w:r>
+            <w:r>
+              <w:rPr>
                 <w:noProof/>
                 <w:webHidden/>
-                <w:color w:val="2E74B5" w:themeColor="accent1" w:themeShade="BF"/>
-                <w:sz w:val="28"/>
-                <w:szCs w:val="28"/>
               </w:rPr>
               <w:tab/>
             </w:r>
             <w:r>
               <w:rPr>
-                <w:rFonts w:ascii="Segoe UI" w:hAnsi="Segoe UI" w:cs="Segoe UI"/>
                 <w:noProof/>
                 <w:webHidden/>
-                <w:color w:val="2E74B5" w:themeColor="accent1" w:themeShade="BF"/>
-                <w:sz w:val="28"/>
-                <w:szCs w:val="28"/>
               </w:rPr>
               <w:fldChar w:fldCharType="begin"/>
             </w:r>
             <w:r>
               <w:rPr>
-                <w:rFonts w:ascii="Segoe UI" w:hAnsi="Segoe UI" w:cs="Segoe UI"/>
                 <w:noProof/>
                 <w:webHidden/>
-                <w:color w:val="2E74B5" w:themeColor="accent1" w:themeShade="BF"/>
-                <w:sz w:val="28"/>
-                <w:szCs w:val="28"/>
-              </w:rPr>
-              <w:instrText xml:space="preserve"> PAGEREF _Toc440229470 \h </w:instrText>
-            </w:r>
-            <w:r>
-              <w:rPr>
-                <w:rFonts w:ascii="Segoe UI" w:hAnsi="Segoe UI" w:cs="Segoe UI"/>
+              </w:rPr>
+              <w:instrText xml:space="preserve"> PAGEREF _Toc450319592 \h </w:instrText>
+            </w:r>
+            <w:r>
+              <w:rPr>
                 <w:noProof/>
                 <w:webHidden/>
-                <w:color w:val="2E74B5" w:themeColor="accent1" w:themeShade="BF"/>
-                <w:sz w:val="28"/>
-                <w:szCs w:val="28"/>
-              </w:rPr>
-            </w:r>
-            <w:r>
-              <w:rPr>
-                <w:rFonts w:ascii="Segoe UI" w:hAnsi="Segoe UI" w:cs="Segoe UI"/>
+              </w:rPr>
+            </w:r>
+            <w:r>
+              <w:rPr>
                 <w:noProof/>
                 <w:webHidden/>
-                <w:color w:val="2E74B5" w:themeColor="accent1" w:themeShade="BF"/>
-                <w:sz w:val="28"/>
-                <w:szCs w:val="28"/>
               </w:rPr>
               <w:fldChar w:fldCharType="separate"/>
             </w:r>
             <w:r>
               <w:rPr>
-                <w:rFonts w:ascii="Segoe UI" w:hAnsi="Segoe UI" w:cs="Segoe UI"/>
                 <w:noProof/>
                 <w:webHidden/>
-                <w:color w:val="2E74B5" w:themeColor="accent1" w:themeShade="BF"/>
-                <w:sz w:val="28"/>
-                <w:szCs w:val="28"/>
-              </w:rPr>
-              <w:t>5</w:t>
-            </w:r>
-            <w:r>
-              <w:rPr>
-                <w:rFonts w:ascii="Segoe UI" w:hAnsi="Segoe UI" w:cs="Segoe UI"/>
+              </w:rPr>
+              <w:t>8</w:t>
+            </w:r>
+            <w:r>
+              <w:rPr>
                 <w:noProof/>
                 <w:webHidden/>
-                <w:color w:val="2E74B5" w:themeColor="accent1" w:themeShade="BF"/>
-                <w:sz w:val="28"/>
-                <w:szCs w:val="28"/>
               </w:rPr>
               <w:fldChar w:fldCharType="end"/>
             </w:r>
@@ -848,33 +734,28 @@
               <w:tab w:val="right" w:leader="dot" w:pos="9350"/>
             </w:tabs>
             <w:rPr>
-              <w:rFonts w:ascii="Segoe UI" w:eastAsiaTheme="minorEastAsia" w:hAnsi="Segoe UI" w:cs="Segoe UI"/>
+              <w:rFonts w:eastAsiaTheme="minorEastAsia"/>
               <w:noProof/>
-              <w:color w:val="2E74B5" w:themeColor="accent1" w:themeShade="BF"/>
-              <w:sz w:val="28"/>
-              <w:szCs w:val="28"/>
+              <w:sz w:val="24"/>
+              <w:szCs w:val="24"/>
             </w:rPr>
           </w:pPr>
-          <w:hyperlink w:anchor="_Toc440229471" w:history="1">
+          <w:hyperlink w:anchor="_Toc450319593" w:history="1">
             <w:r>
               <w:rPr>
                 <w:rStyle w:val="Hyperlink"/>
                 <w:rFonts w:ascii="Segoe UI" w:hAnsi="Segoe UI" w:cs="Segoe UI"/>
                 <w:b/>
                 <w:noProof/>
-                <w:color w:val="2E74B5" w:themeColor="accent1" w:themeShade="BF"/>
-                <w:sz w:val="28"/>
-                <w:szCs w:val="28"/>
               </w:rPr>
               <w:t>4.</w:t>
             </w:r>
             <w:r>
               <w:rPr>
-                <w:rFonts w:ascii="Segoe UI" w:eastAsiaTheme="minorEastAsia" w:hAnsi="Segoe UI" w:cs="Segoe UI"/>
+                <w:rFonts w:eastAsiaTheme="minorEastAsia"/>
                 <w:noProof/>
-                <w:color w:val="2E74B5" w:themeColor="accent1" w:themeShade="BF"/>
-                <w:sz w:val="28"/>
-                <w:szCs w:val="28"/>
+                <w:sz w:val="24"/>
+                <w:szCs w:val="24"/>
               </w:rPr>
               <w:tab/>
             </w:r>
@@ -884,85 +765,238 @@
                 <w:rFonts w:ascii="Segoe UI" w:hAnsi="Segoe UI" w:cs="Segoe UI"/>
                 <w:b/>
                 <w:noProof/>
-                <w:color w:val="2E74B5" w:themeColor="accent1" w:themeShade="BF"/>
-                <w:sz w:val="28"/>
-                <w:szCs w:val="28"/>
-              </w:rPr>
-              <w:t>Tài liệu tham khảo</w:t>
-            </w:r>
-            <w:r>
-              <w:rPr>
-                <w:rFonts w:ascii="Segoe UI" w:hAnsi="Segoe UI" w:cs="Segoe UI"/>
+              </w:rPr>
+              <w:t>Các chức năng đã làm được</w:t>
+            </w:r>
+            <w:r>
+              <w:rPr>
                 <w:noProof/>
                 <w:webHidden/>
-                <w:color w:val="2E74B5" w:themeColor="accent1" w:themeShade="BF"/>
-                <w:sz w:val="28"/>
-                <w:szCs w:val="28"/>
               </w:rPr>
               <w:tab/>
             </w:r>
             <w:r>
               <w:rPr>
-                <w:rFonts w:ascii="Segoe UI" w:hAnsi="Segoe UI" w:cs="Segoe UI"/>
                 <w:noProof/>
                 <w:webHidden/>
-                <w:color w:val="2E74B5" w:themeColor="accent1" w:themeShade="BF"/>
-                <w:sz w:val="28"/>
-                <w:szCs w:val="28"/>
               </w:rPr>
               <w:fldChar w:fldCharType="begin"/>
             </w:r>
             <w:r>
               <w:rPr>
-                <w:rFonts w:ascii="Segoe UI" w:hAnsi="Segoe UI" w:cs="Segoe UI"/>
                 <w:noProof/>
                 <w:webHidden/>
-                <w:color w:val="2E74B5" w:themeColor="accent1" w:themeShade="BF"/>
-                <w:sz w:val="28"/>
-                <w:szCs w:val="28"/>
-              </w:rPr>
-              <w:instrText xml:space="preserve"> PAGEREF _Toc440229471 \h </w:instrText>
-            </w:r>
-            <w:r>
-              <w:rPr>
-                <w:rFonts w:ascii="Segoe UI" w:hAnsi="Segoe UI" w:cs="Segoe UI"/>
+              </w:rPr>
+              <w:instrText xml:space="preserve"> PAGEREF _Toc450319593 \h </w:instrText>
+            </w:r>
+            <w:r>
+              <w:rPr>
                 <w:noProof/>
                 <w:webHidden/>
-                <w:color w:val="2E74B5" w:themeColor="accent1" w:themeShade="BF"/>
-                <w:sz w:val="28"/>
-                <w:szCs w:val="28"/>
-              </w:rPr>
-            </w:r>
-            <w:r>
-              <w:rPr>
-                <w:rFonts w:ascii="Segoe UI" w:hAnsi="Segoe UI" w:cs="Segoe UI"/>
+              </w:rPr>
+            </w:r>
+            <w:r>
+              <w:rPr>
                 <w:noProof/>
                 <w:webHidden/>
-                <w:color w:val="2E74B5" w:themeColor="accent1" w:themeShade="BF"/>
-                <w:sz w:val="28"/>
-                <w:szCs w:val="28"/>
               </w:rPr>
               <w:fldChar w:fldCharType="separate"/>
             </w:r>
             <w:r>
               <w:rPr>
-                <w:rFonts w:ascii="Segoe UI" w:hAnsi="Segoe UI" w:cs="Segoe UI"/>
                 <w:noProof/>
                 <w:webHidden/>
-                <w:color w:val="2E74B5" w:themeColor="accent1" w:themeShade="BF"/>
-                <w:sz w:val="28"/>
-                <w:szCs w:val="28"/>
-              </w:rPr>
-              <w:t>5</w:t>
-            </w:r>
-            <w:r>
-              <w:rPr>
-                <w:rFonts w:ascii="Segoe UI" w:hAnsi="Segoe UI" w:cs="Segoe UI"/>
+              </w:rPr>
+              <w:t>8</w:t>
+            </w:r>
+            <w:r>
+              <w:rPr>
                 <w:noProof/>
                 <w:webHidden/>
-                <w:color w:val="2E74B5" w:themeColor="accent1" w:themeShade="BF"/>
-                <w:sz w:val="28"/>
-                <w:szCs w:val="28"/>
+              </w:rPr>
+              <w:fldChar w:fldCharType="end"/>
+            </w:r>
+          </w:hyperlink>
+        </w:p>
+        <w:p>
+          <w:pPr>
+            <w:pStyle w:val="TOC1"/>
+            <w:tabs>
+              <w:tab w:val="left" w:pos="480"/>
+              <w:tab w:val="right" w:leader="dot" w:pos="9350"/>
+            </w:tabs>
+            <w:rPr>
+              <w:rFonts w:eastAsiaTheme="minorEastAsia"/>
+              <w:noProof/>
+              <w:sz w:val="24"/>
+              <w:szCs w:val="24"/>
+            </w:rPr>
+          </w:pPr>
+          <w:hyperlink w:anchor="_Toc450319594" w:history="1">
+            <w:r>
+              <w:rPr>
+                <w:rStyle w:val="Hyperlink"/>
+                <w:rFonts w:ascii="Segoe UI" w:hAnsi="Segoe UI" w:cs="Segoe UI"/>
+                <w:b/>
+                <w:noProof/>
+              </w:rPr>
+              <w:t>5.</w:t>
+            </w:r>
+            <w:r>
+              <w:rPr>
+                <w:rFonts w:eastAsiaTheme="minorEastAsia"/>
+                <w:noProof/>
+                <w:sz w:val="24"/>
+                <w:szCs w:val="24"/>
+              </w:rPr>
+              <w:tab/>
+            </w:r>
+            <w:r>
+              <w:rPr>
+                <w:rStyle w:val="Hyperlink"/>
+                <w:rFonts w:ascii="Segoe UI" w:hAnsi="Segoe UI" w:cs="Segoe UI"/>
+                <w:b/>
+                <w:noProof/>
+              </w:rPr>
+              <w:t>Bảng điểm tự đánh giá</w:t>
+            </w:r>
+            <w:r>
+              <w:rPr>
+                <w:noProof/>
+                <w:webHidden/>
+              </w:rPr>
+              <w:tab/>
+            </w:r>
+            <w:r>
+              <w:rPr>
+                <w:noProof/>
+                <w:webHidden/>
+              </w:rPr>
+              <w:fldChar w:fldCharType="begin"/>
+            </w:r>
+            <w:r>
+              <w:rPr>
+                <w:noProof/>
+                <w:webHidden/>
+              </w:rPr>
+              <w:instrText xml:space="preserve"> PAGEREF _Toc450319594 \h </w:instrText>
+            </w:r>
+            <w:r>
+              <w:rPr>
+                <w:noProof/>
+                <w:webHidden/>
+              </w:rPr>
+            </w:r>
+            <w:r>
+              <w:rPr>
+                <w:noProof/>
+                <w:webHidden/>
+              </w:rPr>
+              <w:fldChar w:fldCharType="separate"/>
+            </w:r>
+            <w:r>
+              <w:rPr>
+                <w:noProof/>
+                <w:webHidden/>
+              </w:rPr>
+              <w:t>9</w:t>
+            </w:r>
+            <w:r>
+              <w:rPr>
+                <w:noProof/>
+                <w:webHidden/>
+              </w:rPr>
+              <w:fldChar w:fldCharType="end"/>
+            </w:r>
+          </w:hyperlink>
+        </w:p>
+        <w:p>
+          <w:pPr>
+            <w:pStyle w:val="TOC1"/>
+            <w:tabs>
+              <w:tab w:val="left" w:pos="480"/>
+              <w:tab w:val="right" w:leader="dot" w:pos="9350"/>
+            </w:tabs>
+            <w:rPr>
+              <w:rFonts w:eastAsiaTheme="minorEastAsia"/>
+              <w:noProof/>
+              <w:sz w:val="24"/>
+              <w:szCs w:val="24"/>
+            </w:rPr>
+          </w:pPr>
+          <w:hyperlink w:anchor="_Toc450319595" w:history="1">
+            <w:r>
+              <w:rPr>
+                <w:rStyle w:val="Hyperlink"/>
+                <w:rFonts w:ascii="Segoe UI" w:hAnsi="Segoe UI" w:cs="Segoe UI"/>
+                <w:b/>
+                <w:noProof/>
+              </w:rPr>
+              <w:t>6.</w:t>
+            </w:r>
+            <w:r>
+              <w:rPr>
+                <w:rFonts w:eastAsiaTheme="minorEastAsia"/>
+                <w:noProof/>
+                <w:sz w:val="24"/>
+                <w:szCs w:val="24"/>
+              </w:rPr>
+              <w:tab/>
+            </w:r>
+            <w:r>
+              <w:rPr>
+                <w:rStyle w:val="Hyperlink"/>
+                <w:rFonts w:ascii="Segoe UI" w:hAnsi="Segoe UI" w:cs="Segoe UI"/>
+                <w:b/>
+                <w:noProof/>
+              </w:rPr>
+              <w:t>Tài liệu tham khảo</w:t>
+            </w:r>
+            <w:r>
+              <w:rPr>
+                <w:noProof/>
+                <w:webHidden/>
+              </w:rPr>
+              <w:tab/>
+            </w:r>
+            <w:r>
+              <w:rPr>
+                <w:noProof/>
+                <w:webHidden/>
+              </w:rPr>
+              <w:fldChar w:fldCharType="begin"/>
+            </w:r>
+            <w:r>
+              <w:rPr>
+                <w:noProof/>
+                <w:webHidden/>
+              </w:rPr>
+              <w:instrText xml:space="preserve"> PAGEREF _Toc450319595 \h </w:instrText>
+            </w:r>
+            <w:r>
+              <w:rPr>
+                <w:noProof/>
+                <w:webHidden/>
+              </w:rPr>
+            </w:r>
+            <w:r>
+              <w:rPr>
+                <w:noProof/>
+                <w:webHidden/>
+              </w:rPr>
+              <w:fldChar w:fldCharType="separate"/>
+            </w:r>
+            <w:r>
+              <w:rPr>
+                <w:noProof/>
+                <w:webHidden/>
+              </w:rPr>
+              <w:t>10</w:t>
+            </w:r>
+            <w:r>
+              <w:rPr>
+                <w:noProof/>
+                <w:webHidden/>
               </w:rPr>
               <w:fldChar w:fldCharType="end"/>
             </w:r>
@@ -986,7 +1020,10 @@
     </w:sdt>
     <w:p/>
     <w:p/>
-    <w:p/>
+    <w:p>
+      <w:bookmarkStart w:id="0" w:name="_GoBack"/>
+      <w:bookmarkEnd w:id="0"/>
+    </w:p>
     <w:p/>
     <w:p/>
     <w:p/>
@@ -1043,7 +1080,7 @@
           <w:szCs w:val="28"/>
         </w:rPr>
       </w:pPr>
-      <w:bookmarkStart w:id="0" w:name="_Toc440229468"/>
+      <w:bookmarkStart w:id="1" w:name="_Toc450319590"/>
       <w:r>
         <w:rPr>
           <w:rFonts w:ascii="Segoe UI" w:hAnsi="Segoe UI" w:cs="Segoe UI"/>
@@ -1054,7 +1091,7 @@
         </w:rPr>
         <w:t>Hướng dẫn sử dụng chương trình</w:t>
       </w:r>
-      <w:bookmarkEnd w:id="0"/>
+      <w:bookmarkEnd w:id="1"/>
     </w:p>
     <w:p>
       <w:pPr>
@@ -2261,7 +2298,7 @@
           <w:szCs w:val="28"/>
         </w:rPr>
       </w:pPr>
-      <w:bookmarkStart w:id="1" w:name="_Toc440229469"/>
+      <w:bookmarkStart w:id="2" w:name="_Toc450319591"/>
       <w:r>
         <w:rPr>
           <w:rFonts w:ascii="Segoe UI" w:hAnsi="Segoe UI" w:cs="Segoe UI"/>
@@ -2270,9 +2307,202 @@
           <w:sz w:val="28"/>
           <w:szCs w:val="28"/>
         </w:rPr>
+        <w:t>Dữ liệu trên git hub</w:t>
+      </w:r>
+      <w:bookmarkEnd w:id="2"/>
+    </w:p>
+    <w:p>
+      <w:pPr>
+        <w:rPr>
+          <w:rFonts w:ascii="Segoe UI" w:hAnsi="Segoe UI" w:cs="Segoe UI"/>
+          <w:color w:val="000000" w:themeColor="text1"/>
+          <w:sz w:val="28"/>
+          <w:szCs w:val="28"/>
+        </w:rPr>
+      </w:pPr>
+      <w:r>
+        <w:rPr>
+          <w:rFonts w:ascii="Segoe UI" w:hAnsi="Segoe UI" w:cs="Segoe UI"/>
+          <w:color w:val="000000" w:themeColor="text1"/>
+          <w:sz w:val="28"/>
+          <w:szCs w:val="28"/>
+        </w:rPr>
+        <w:t xml:space="preserve">Link github đồ án: </w:t>
+      </w:r>
+      <w:hyperlink r:id="rId27" w:history="1">
+        <w:r>
+          <w:rPr>
+            <w:rStyle w:val="Hyperlink"/>
+            <w:rFonts w:ascii="Segoe UI" w:hAnsi="Segoe UI" w:cs="Segoe UI"/>
+            <w:sz w:val="28"/>
+            <w:szCs w:val="28"/>
+          </w:rPr>
+          <w:t>https://github.com/donbosrito/Project-1---PTUDWEB</w:t>
+        </w:r>
+      </w:hyperlink>
+    </w:p>
+    <w:p>
+      <w:pPr>
+        <w:rPr>
+          <w:rFonts w:ascii="Segoe UI" w:hAnsi="Segoe UI" w:cs="Segoe UI"/>
+          <w:color w:val="000000" w:themeColor="text1"/>
+          <w:sz w:val="28"/>
+          <w:szCs w:val="28"/>
+        </w:rPr>
+      </w:pPr>
+      <w:r>
+        <w:rPr>
+          <w:rFonts w:ascii="Segoe UI" w:hAnsi="Segoe UI" w:cs="Segoe UI"/>
+          <w:color w:val="000000" w:themeColor="text1"/>
+          <w:sz w:val="28"/>
+          <w:szCs w:val="28"/>
+        </w:rPr>
+        <w:t>Hình ảnh các comit đã up lên github:</w:t>
+      </w:r>
+    </w:p>
+    <w:p>
+      <w:pPr>
+        <w:rPr>
+          <w:rFonts w:ascii="Segoe UI" w:hAnsi="Segoe UI" w:cs="Segoe UI"/>
+          <w:color w:val="000000" w:themeColor="text1"/>
+          <w:sz w:val="28"/>
+          <w:szCs w:val="28"/>
+        </w:rPr>
+      </w:pPr>
+      <w:r>
+        <w:rPr>
+          <w:rFonts w:ascii="Segoe UI" w:hAnsi="Segoe UI" w:cs="Segoe UI"/>
+          <w:noProof/>
+          <w:color w:val="000000" w:themeColor="text1"/>
+          <w:sz w:val="28"/>
+          <w:szCs w:val="28"/>
+        </w:rPr>
+        <w:drawing>
+          <wp:inline distT="0" distB="0" distL="0" distR="0" wp14:anchorId="20319601" wp14:editId="405156F0">
+            <wp:extent cx="5943600" cy="3714750"/>
+            <wp:effectExtent l="0" t="0" r="0" b="0"/>
+            <wp:docPr id="6" name="Picture 6"/>
+            <wp:cNvGraphicFramePr>
+              <a:graphicFrameLocks xmlns:a="http://schemas.openxmlformats.org/drawingml/2006/main" noChangeAspect="1"/>
+            </wp:cNvGraphicFramePr>
+            <a:graphic xmlns:a="http://schemas.openxmlformats.org/drawingml/2006/main">
+              <a:graphicData uri="http://schemas.openxmlformats.org/drawingml/2006/picture">
+                <pic:pic xmlns:pic="http://schemas.openxmlformats.org/drawingml/2006/picture">
+                  <pic:nvPicPr>
+                    <pic:cNvPr id="6" name="Screen Shot 2016-05-06 at 4.27.45 PM.png"/>
+                    <pic:cNvPicPr/>
+                  </pic:nvPicPr>
+                  <pic:blipFill>
+                    <a:blip r:embed="rId28" cstate="print">
+                      <a:extLst>
+                        <a:ext uri="{28A0092B-C50C-407E-A947-70E740481C1C}">
+                          <a14:useLocalDpi xmlns:a14="http://schemas.microsoft.com/office/drawing/2010/main" val="0"/>
+                        </a:ext>
+                      </a:extLst>
+                    </a:blip>
+                    <a:stretch>
+                      <a:fillRect/>
+                    </a:stretch>
+                  </pic:blipFill>
+                  <pic:spPr>
+                    <a:xfrm>
+                      <a:off x="0" y="0"/>
+                      <a:ext cx="5943600" cy="3714750"/>
+                    </a:xfrm>
+                    <a:prstGeom prst="rect">
+                      <a:avLst/>
+                    </a:prstGeom>
+                  </pic:spPr>
+                </pic:pic>
+              </a:graphicData>
+            </a:graphic>
+          </wp:inline>
+        </w:drawing>
+      </w:r>
+    </w:p>
+    <w:p>
+      <w:pPr>
+        <w:pStyle w:val="ListParagraph"/>
+        <w:numPr>
+          <w:ilvl w:val="0"/>
+          <w:numId w:val="1"/>
+        </w:numPr>
+        <w:ind w:left="0"/>
+        <w:outlineLvl w:val="0"/>
+        <w:rPr>
+          <w:rFonts w:ascii="Segoe UI" w:hAnsi="Segoe UI" w:cs="Segoe UI"/>
+          <w:b/>
+          <w:color w:val="5B9BD5" w:themeColor="accent1"/>
+          <w:sz w:val="28"/>
+          <w:szCs w:val="28"/>
+        </w:rPr>
+      </w:pPr>
+      <w:bookmarkStart w:id="3" w:name="_Toc450319592"/>
+      <w:r>
+        <w:rPr>
+          <w:rFonts w:ascii="Segoe UI" w:hAnsi="Segoe UI" w:cs="Segoe UI"/>
+          <w:b/>
+          <w:color w:val="5B9BD5" w:themeColor="accent1"/>
+          <w:sz w:val="28"/>
+          <w:szCs w:val="28"/>
+        </w:rPr>
+        <w:t>Video demo</w:t>
+      </w:r>
+      <w:bookmarkEnd w:id="3"/>
+    </w:p>
+    <w:p>
+      <w:pPr>
+        <w:pStyle w:val="ListParagraph"/>
+        <w:numPr>
+          <w:ilvl w:val="0"/>
+          <w:numId w:val="8"/>
+        </w:numPr>
+        <w:rPr>
+          <w:rFonts w:ascii="Segoe UI" w:hAnsi="Segoe UI" w:cs="Segoe UI"/>
+          <w:color w:val="000000" w:themeColor="text1"/>
+          <w:sz w:val="28"/>
+          <w:szCs w:val="28"/>
+        </w:rPr>
+      </w:pPr>
+      <w:r>
+        <w:rPr>
+          <w:rFonts w:ascii="Segoe UI" w:hAnsi="Segoe UI" w:cs="Segoe UI"/>
+          <w:color w:val="000000" w:themeColor="text1"/>
+          <w:sz w:val="28"/>
+          <w:szCs w:val="28"/>
+        </w:rPr>
+        <w:t>Link Demo: https://www.youtube.com/watch?v=kqPQFuKKYtw&amp;feature=youtu.be</w:t>
+      </w:r>
+    </w:p>
+    <w:p>
+      <w:pPr>
+        <w:pStyle w:val="ListParagraph"/>
+        <w:numPr>
+          <w:ilvl w:val="0"/>
+          <w:numId w:val="1"/>
+        </w:numPr>
+        <w:ind w:left="0"/>
+        <w:outlineLvl w:val="0"/>
+        <w:rPr>
+          <w:rFonts w:ascii="Segoe UI" w:hAnsi="Segoe UI" w:cs="Segoe UI"/>
+          <w:b/>
+          <w:color w:val="5B9BD5" w:themeColor="accent1"/>
+          <w:sz w:val="28"/>
+          <w:szCs w:val="28"/>
+        </w:rPr>
+      </w:pPr>
+      <w:bookmarkStart w:id="4" w:name="_Toc450319593"/>
+      <w:r>
+        <w:rPr>
+          <w:rFonts w:ascii="Segoe UI" w:hAnsi="Segoe UI" w:cs="Segoe UI"/>
+          <w:b/>
+          <w:color w:val="5B9BD5" w:themeColor="accent1"/>
+          <w:sz w:val="28"/>
+          <w:szCs w:val="28"/>
+        </w:rPr>
         <w:t>Các chức năng đã làm được</w:t>
       </w:r>
-      <w:bookmarkEnd w:id="1"/>
+      <w:bookmarkEnd w:id="4"/>
     </w:p>
     <w:p>
       <w:pPr>
@@ -2415,6 +2645,7 @@
                 <w:sz w:val="28"/>
                 <w:szCs w:val="28"/>
               </w:rPr>
+              <w:lastRenderedPageBreak/>
               <w:t>1</w:t>
             </w:r>
           </w:p>
@@ -3434,7 +3665,7 @@
           <w:szCs w:val="28"/>
         </w:rPr>
       </w:pPr>
-      <w:bookmarkStart w:id="2" w:name="_Toc440229470"/>
+      <w:bookmarkStart w:id="5" w:name="_Toc450319594"/>
       <w:r>
         <w:rPr>
           <w:rFonts w:ascii="Segoe UI" w:hAnsi="Segoe UI" w:cs="Segoe UI"/>
@@ -3443,10 +3674,9 @@
           <w:sz w:val="28"/>
           <w:szCs w:val="28"/>
         </w:rPr>
-        <w:lastRenderedPageBreak/>
         <w:t>Bảng điểm tự đánh giá</w:t>
       </w:r>
-      <w:bookmarkEnd w:id="2"/>
+      <w:bookmarkEnd w:id="5"/>
     </w:p>
     <w:tbl>
       <w:tblPr>
@@ -4070,6 +4300,7 @@
                 <w:sz w:val="28"/>
                 <w:szCs w:val="28"/>
               </w:rPr>
+              <w:lastRenderedPageBreak/>
               <w:t>2.5</w:t>
             </w:r>
           </w:p>
@@ -4625,7 +4856,7 @@
           <w:szCs w:val="28"/>
         </w:rPr>
       </w:pPr>
-      <w:bookmarkStart w:id="3" w:name="_Toc440229471"/>
+      <w:bookmarkStart w:id="6" w:name="_Toc450319595"/>
       <w:r>
         <w:rPr>
           <w:rFonts w:ascii="Segoe UI" w:hAnsi="Segoe UI" w:cs="Segoe UI"/>
@@ -4636,7 +4867,7 @@
         </w:rPr>
         <w:t>Tài liệu tham khảo</w:t>
       </w:r>
-      <w:bookmarkEnd w:id="3"/>
+      <w:bookmarkEnd w:id="6"/>
     </w:p>
     <w:p>
       <w:pPr>
@@ -4652,7 +4883,7 @@
           <w:szCs w:val="28"/>
         </w:rPr>
       </w:pPr>
-      <w:hyperlink r:id="rId27" w:history="1">
+      <w:hyperlink r:id="rId29" w:history="1">
         <w:r>
           <w:rPr>
             <w:rFonts w:ascii="Segoe UI" w:hAnsi="Segoe UI" w:cs="Segoe UI"/>
@@ -4677,7 +4908,7 @@
           <w:szCs w:val="28"/>
         </w:rPr>
       </w:pPr>
-      <w:hyperlink r:id="rId28" w:history="1">
+      <w:hyperlink r:id="rId30" w:history="1">
         <w:r>
           <w:rPr>
             <w:rFonts w:ascii="Segoe UI" w:hAnsi="Segoe UI" w:cs="Segoe UI"/>
@@ -4703,7 +4934,7 @@
           <w:szCs w:val="28"/>
         </w:rPr>
       </w:pPr>
-      <w:hyperlink r:id="rId29" w:history="1">
+      <w:hyperlink r:id="rId31" w:history="1">
         <w:r>
           <w:rPr>
             <w:rFonts w:ascii="Segoe UI" w:hAnsi="Segoe UI" w:cs="Segoe UI"/>
@@ -4713,13 +4944,11 @@
           <w:t>https://fortawesome.github.io/Font-Awesome/</w:t>
         </w:r>
       </w:hyperlink>
-      <w:bookmarkStart w:id="4" w:name="_GoBack"/>
-      <w:bookmarkEnd w:id="4"/>
     </w:p>
     <w:sectPr>
-      <w:headerReference w:type="default" r:id="rId30"/>
-      <w:footerReference w:type="default" r:id="rId31"/>
-      <w:footerReference w:type="first" r:id="rId32"/>
+      <w:headerReference w:type="default" r:id="rId32"/>
+      <w:footerReference w:type="default" r:id="rId33"/>
+      <w:footerReference w:type="first" r:id="rId34"/>
       <w:pgSz w:w="12240" w:h="15840"/>
       <w:pgMar w:top="1440" w:right="1440" w:bottom="1440" w:left="1440" w:header="720" w:footer="720" w:gutter="0"/>
       <w:pgNumType w:start="0"/>
@@ -4943,7 +5172,7 @@
               <w:sz w:val="28"/>
               <w:szCs w:val="28"/>
             </w:rPr>
-            <w:t>9</w:t>
+            <w:t>1</w:t>
           </w:r>
           <w:r>
             <w:rPr>
@@ -6887,66 +7116,6 @@
         </w:p>
       </w:docPartBody>
     </w:docPart>
-    <w:docPart>
-      <w:docPartPr>
-        <w:name w:val="F42DECA321AD194285416B7B80ACAB51"/>
-        <w:category>
-          <w:name w:val="General"/>
-          <w:gallery w:val="placeholder"/>
-        </w:category>
-        <w:types>
-          <w:type w:val="bbPlcHdr"/>
-        </w:types>
-        <w:behaviors>
-          <w:behavior w:val="content"/>
-        </w:behaviors>
-        <w:guid w:val="{C189101C-0182-9147-8F3C-482D816A8C41}"/>
-      </w:docPartPr>
-      <w:docPartBody>
-        <w:p>
-          <w:pPr>
-            <w:pStyle w:val="F42DECA321AD194285416B7B80ACAB51"/>
-          </w:pPr>
-          <w:r>
-            <w:rPr>
-              <w:color w:val="5B9BD5" w:themeColor="accent1"/>
-              <w:sz w:val="28"/>
-              <w:szCs w:val="28"/>
-            </w:rPr>
-            <w:t>[Date]</w:t>
-          </w:r>
-        </w:p>
-      </w:docPartBody>
-    </w:docPart>
-    <w:docPart>
-      <w:docPartPr>
-        <w:name w:val="7B25987C2FB01F40922F118666BEFDFC"/>
-        <w:category>
-          <w:name w:val="General"/>
-          <w:gallery w:val="placeholder"/>
-        </w:category>
-        <w:types>
-          <w:type w:val="bbPlcHdr"/>
-        </w:types>
-        <w:behaviors>
-          <w:behavior w:val="content"/>
-        </w:behaviors>
-        <w:guid w:val="{EDFEDE29-D5A5-4E48-8248-46AC1F85D61D}"/>
-      </w:docPartPr>
-      <w:docPartBody>
-        <w:p>
-          <w:pPr>
-            <w:pStyle w:val="7B25987C2FB01F40922F118666BEFDFC"/>
-          </w:pPr>
-          <w:r>
-            <w:rPr>
-              <w:color w:val="2E74B5" w:themeColor="accent1" w:themeShade="BF"/>
-            </w:rPr>
-            <w:t>[Company name]</w:t>
-          </w:r>
-        </w:p>
-      </w:docPartBody>
-    </w:docPart>
   </w:docParts>
 </w:glossaryDocument>
 </file>
@@ -7028,8 +7197,10 @@
   <w:rsids>
     <w:rsidRoot w:val="00E03F55"/>
     <w:rsid w:val="00132FC9"/>
+    <w:rsid w:val="00A32B13"/>
     <w:rsid w:val="00C15241"/>
     <w:rsid w:val="00D17CB5"/>
+    <w:rsid w:val="00D91F68"/>
     <w:rsid w:val="00E03F55"/>
     <w:rsid w:val="00E93DE5"/>
   </w:rsids>
@@ -7816,7 +7987,7 @@
 </file>
 
 <file path=customXml/itemProps2.xml><?xml version="1.0" encoding="utf-8"?>
-<ds:datastoreItem xmlns:ds="http://schemas.openxmlformats.org/officeDocument/2006/customXml" ds:itemID="{811AD448-4E22-A641-A928-82B7504C92AA}">
+<ds:datastoreItem xmlns:ds="http://schemas.openxmlformats.org/officeDocument/2006/customXml" ds:itemID="{3622BCFF-998C-DE4A-924F-A1A48F95EE8F}">
   <ds:schemaRefs>
     <ds:schemaRef ds:uri="http://schemas.openxmlformats.org/officeDocument/2006/bibliography"/>
   </ds:schemaRefs>

</xml_diff>